<commit_message>
Relacion WBS y requerimientos añadido
</commit_message>
<xml_diff>
--- a/documentation/requirements/requerimientos.docx
+++ b/documentation/requirements/requerimientos.docx
@@ -7224,7 +7224,7 @@
                 <w:szCs w:val="24"/>
                 <w:rtl w:val="0"/>
               </w:rPr>
-              <w:t xml:space="preserve">Ver catalogo</w:t>
+              <w:t xml:space="preserve">Ver catálogo</w:t>
             </w:r>
           </w:p>
         </w:tc>
@@ -12236,6 +12236,8 @@
         <w:contextualSpacing w:val="0"/>
         <w:rPr>
           <w:rFonts w:ascii="Times New Roman" w:cs="Times New Roman" w:eastAsia="Times New Roman" w:hAnsi="Times New Roman"/>
+          <w:sz w:val="24"/>
+          <w:szCs w:val="24"/>
         </w:rPr>
       </w:pPr>
       <w:r>
@@ -12247,6 +12249,31 @@
         </w:rPr>
         <w:t xml:space="preserve">El sistema deberá identificar si el usuario tiene o no permisos de administrador.</w:t>
       </w:r>
+    </w:p>
+    <w:p>
+      <w:pPr>
+        <w:contextualSpacing w:val="0"/>
+        <w:rPr>
+          <w:rFonts w:ascii="Times New Roman" w:cs="Times New Roman" w:eastAsia="Times New Roman" w:hAnsi="Times New Roman"/>
+          <w:sz w:val="24"/>
+          <w:szCs w:val="24"/>
+        </w:rPr>
+      </w:pPr>
+      <w:r>
+        <w:rPr>
+          <w:rtl w:val="0"/>
+        </w:rPr>
+      </w:r>
+    </w:p>
+    <w:p>
+      <w:pPr>
+        <w:contextualSpacing w:val="0"/>
+        <w:rPr>
+          <w:rFonts w:ascii="Times New Roman" w:cs="Times New Roman" w:eastAsia="Times New Roman" w:hAnsi="Times New Roman"/>
+          <w:sz w:val="24"/>
+          <w:szCs w:val="24"/>
+        </w:rPr>
+      </w:pPr>
       <w:r>
         <w:rPr>
           <w:rtl w:val="0"/>
@@ -12256,19 +12283,6 @@
     <w:p>
       <w:pPr>
         <w:ind w:left="0" w:firstLine="0"/>
-        <w:contextualSpacing w:val="0"/>
-        <w:rPr>
-          <w:rFonts w:ascii="Times New Roman" w:cs="Times New Roman" w:eastAsia="Times New Roman" w:hAnsi="Times New Roman"/>
-        </w:rPr>
-      </w:pPr>
-      <w:r>
-        <w:rPr>
-          <w:rtl w:val="0"/>
-        </w:rPr>
-      </w:r>
-    </w:p>
-    <w:p>
-      <w:pPr>
         <w:contextualSpacing w:val="0"/>
         <w:rPr>
           <w:rFonts w:ascii="Times New Roman" w:cs="Times New Roman" w:eastAsia="Times New Roman" w:hAnsi="Times New Roman"/>
@@ -12292,6 +12306,8 @@
           <w:szCs w:val="40"/>
         </w:rPr>
       </w:pPr>
+      <w:bookmarkStart w:colFirst="0" w:colLast="0" w:name="_fh41tae9hmuv" w:id="37"/>
+      <w:bookmarkEnd w:id="37"/>
       <w:r>
         <w:rPr>
           <w:rFonts w:ascii="Times New Roman" w:cs="Times New Roman" w:eastAsia="Times New Roman" w:hAnsi="Times New Roman"/>
@@ -12299,7 +12315,1647 @@
           <w:szCs w:val="40"/>
           <w:rtl w:val="0"/>
         </w:rPr>
-        <w:t xml:space="preserve">4.3    Requisitos no funcionales</w:t>
+        <w:t xml:space="preserve">4.3    Relación del WBS con requerimientos</w:t>
+      </w:r>
+    </w:p>
+    <w:p>
+      <w:pPr>
+        <w:ind w:left="359" w:firstLine="0"/>
+        <w:contextualSpacing w:val="0"/>
+        <w:rPr/>
+      </w:pPr>
+      <w:r>
+        <w:rPr>
+          <w:rtl w:val="0"/>
+        </w:rPr>
+      </w:r>
+    </w:p>
+    <w:tbl>
+      <w:tblPr>
+        <w:tblStyle w:val="Table22"/>
+        <w:tblW w:w="9765.0" w:type="dxa"/>
+        <w:jc w:val="left"/>
+        <w:tblInd w:w="100.0" w:type="pct"/>
+        <w:tblBorders>
+          <w:top w:color="000000" w:space="0" w:sz="8" w:val="single"/>
+          <w:left w:color="000000" w:space="0" w:sz="8" w:val="single"/>
+          <w:bottom w:color="000000" w:space="0" w:sz="8" w:val="single"/>
+          <w:right w:color="000000" w:space="0" w:sz="8" w:val="single"/>
+          <w:insideH w:color="000000" w:space="0" w:sz="8" w:val="single"/>
+          <w:insideV w:color="000000" w:space="0" w:sz="8" w:val="single"/>
+        </w:tblBorders>
+        <w:tblLayout w:type="fixed"/>
+        <w:tblLook w:val="0600"/>
+      </w:tblPr>
+      <w:tblGrid>
+        <w:gridCol w:w="4665"/>
+        <w:gridCol w:w="5100"/>
+        <w:tblGridChange w:id="0">
+          <w:tblGrid>
+            <w:gridCol w:w="4665"/>
+            <w:gridCol w:w="5100"/>
+          </w:tblGrid>
+        </w:tblGridChange>
+      </w:tblGrid>
+      <w:tr>
+        <w:tc>
+          <w:tcPr>
+            <w:shd w:fill="auto" w:val="clear"/>
+            <w:tcMar>
+              <w:top w:w="100.0" w:type="dxa"/>
+              <w:left w:w="100.0" w:type="dxa"/>
+              <w:bottom w:w="100.0" w:type="dxa"/>
+              <w:right w:w="100.0" w:type="dxa"/>
+            </w:tcMar>
+            <w:vAlign w:val="top"/>
+          </w:tcPr>
+          <w:p>
+            <w:pPr>
+              <w:keepNext w:val="0"/>
+              <w:keepLines w:val="0"/>
+              <w:widowControl w:val="0"/>
+              <w:pBdr>
+                <w:top w:space="0" w:sz="0" w:val="nil"/>
+                <w:left w:space="0" w:sz="0" w:val="nil"/>
+                <w:bottom w:space="0" w:sz="0" w:val="nil"/>
+                <w:right w:space="0" w:sz="0" w:val="nil"/>
+                <w:between w:space="0" w:sz="0" w:val="nil"/>
+              </w:pBdr>
+              <w:shd w:fill="auto" w:val="clear"/>
+              <w:spacing w:after="0" w:before="0" w:line="240" w:lineRule="auto"/>
+              <w:ind w:left="0" w:right="0" w:firstLine="0"/>
+              <w:contextualSpacing w:val="0"/>
+              <w:jc w:val="left"/>
+              <w:rPr>
+                <w:rFonts w:ascii="Times New Roman" w:cs="Times New Roman" w:eastAsia="Times New Roman" w:hAnsi="Times New Roman"/>
+                <w:b w:val="1"/>
+                <w:sz w:val="24"/>
+                <w:szCs w:val="24"/>
+              </w:rPr>
+            </w:pPr>
+            <w:r>
+              <w:rPr>
+                <w:rFonts w:ascii="Times New Roman" w:cs="Times New Roman" w:eastAsia="Times New Roman" w:hAnsi="Times New Roman"/>
+                <w:b w:val="1"/>
+                <w:sz w:val="24"/>
+                <w:szCs w:val="24"/>
+                <w:rtl w:val="0"/>
+              </w:rPr>
+              <w:t xml:space="preserve">Requerimiento</w:t>
+            </w:r>
+          </w:p>
+        </w:tc>
+        <w:tc>
+          <w:tcPr>
+            <w:shd w:fill="auto" w:val="clear"/>
+            <w:tcMar>
+              <w:top w:w="100.0" w:type="dxa"/>
+              <w:left w:w="100.0" w:type="dxa"/>
+              <w:bottom w:w="100.0" w:type="dxa"/>
+              <w:right w:w="100.0" w:type="dxa"/>
+            </w:tcMar>
+            <w:vAlign w:val="top"/>
+          </w:tcPr>
+          <w:p>
+            <w:pPr>
+              <w:widowControl w:val="0"/>
+              <w:spacing w:after="0" w:line="240" w:lineRule="auto"/>
+              <w:ind w:left="0" w:firstLine="0"/>
+              <w:contextualSpacing w:val="0"/>
+              <w:jc w:val="left"/>
+              <w:rPr>
+                <w:rFonts w:ascii="Times New Roman" w:cs="Times New Roman" w:eastAsia="Times New Roman" w:hAnsi="Times New Roman"/>
+                <w:b w:val="1"/>
+                <w:sz w:val="24"/>
+                <w:szCs w:val="24"/>
+              </w:rPr>
+            </w:pPr>
+            <w:r>
+              <w:rPr>
+                <w:rFonts w:ascii="Times New Roman" w:cs="Times New Roman" w:eastAsia="Times New Roman" w:hAnsi="Times New Roman"/>
+                <w:b w:val="1"/>
+                <w:sz w:val="24"/>
+                <w:szCs w:val="24"/>
+                <w:rtl w:val="0"/>
+              </w:rPr>
+              <w:t xml:space="preserve">Elemento del WBS</w:t>
+            </w:r>
+          </w:p>
+        </w:tc>
+      </w:tr>
+      <w:tr>
+        <w:tc>
+          <w:tcPr>
+            <w:shd w:fill="auto" w:val="clear"/>
+            <w:tcMar>
+              <w:top w:w="100.0" w:type="dxa"/>
+              <w:left w:w="100.0" w:type="dxa"/>
+              <w:bottom w:w="100.0" w:type="dxa"/>
+              <w:right w:w="100.0" w:type="dxa"/>
+            </w:tcMar>
+            <w:vAlign w:val="top"/>
+          </w:tcPr>
+          <w:p>
+            <w:pPr>
+              <w:spacing w:after="0" w:line="259" w:lineRule="auto"/>
+              <w:ind w:left="0" w:firstLine="0"/>
+              <w:contextualSpacing w:val="0"/>
+              <w:jc w:val="left"/>
+              <w:rPr>
+                <w:rFonts w:ascii="Times New Roman" w:cs="Times New Roman" w:eastAsia="Times New Roman" w:hAnsi="Times New Roman"/>
+                <w:sz w:val="24"/>
+                <w:szCs w:val="24"/>
+              </w:rPr>
+            </w:pPr>
+            <w:r>
+              <w:rPr>
+                <w:rFonts w:ascii="Times New Roman" w:cs="Times New Roman" w:eastAsia="Times New Roman" w:hAnsi="Times New Roman"/>
+                <w:sz w:val="24"/>
+                <w:szCs w:val="24"/>
+                <w:rtl w:val="0"/>
+              </w:rPr>
+              <w:t xml:space="preserve">Conectar con la base de datos </w:t>
+            </w:r>
+          </w:p>
+        </w:tc>
+        <w:tc>
+          <w:tcPr>
+            <w:shd w:fill="auto" w:val="clear"/>
+            <w:tcMar>
+              <w:top w:w="100.0" w:type="dxa"/>
+              <w:left w:w="100.0" w:type="dxa"/>
+              <w:bottom w:w="100.0" w:type="dxa"/>
+              <w:right w:w="100.0" w:type="dxa"/>
+            </w:tcMar>
+            <w:vAlign w:val="top"/>
+          </w:tcPr>
+          <w:p>
+            <w:pPr>
+              <w:keepNext w:val="0"/>
+              <w:keepLines w:val="0"/>
+              <w:widowControl w:val="0"/>
+              <w:pBdr>
+                <w:top w:space="0" w:sz="0" w:val="nil"/>
+                <w:left w:space="0" w:sz="0" w:val="nil"/>
+                <w:bottom w:space="0" w:sz="0" w:val="nil"/>
+                <w:right w:space="0" w:sz="0" w:val="nil"/>
+                <w:between w:space="0" w:sz="0" w:val="nil"/>
+              </w:pBdr>
+              <w:shd w:fill="auto" w:val="clear"/>
+              <w:spacing w:after="0" w:before="0" w:line="240" w:lineRule="auto"/>
+              <w:ind w:left="0" w:right="0" w:firstLine="0"/>
+              <w:contextualSpacing w:val="0"/>
+              <w:jc w:val="left"/>
+              <w:rPr>
+                <w:rFonts w:ascii="Times New Roman" w:cs="Times New Roman" w:eastAsia="Times New Roman" w:hAnsi="Times New Roman"/>
+                <w:sz w:val="24"/>
+                <w:szCs w:val="24"/>
+              </w:rPr>
+            </w:pPr>
+            <w:r>
+              <w:rPr>
+                <w:rFonts w:ascii="Times New Roman" w:cs="Times New Roman" w:eastAsia="Times New Roman" w:hAnsi="Times New Roman"/>
+                <w:sz w:val="24"/>
+                <w:szCs w:val="24"/>
+                <w:rtl w:val="0"/>
+              </w:rPr>
+              <w:t xml:space="preserve">Aplicación Web</w:t>
+            </w:r>
+          </w:p>
+        </w:tc>
+      </w:tr>
+      <w:tr>
+        <w:tc>
+          <w:tcPr>
+            <w:shd w:fill="auto" w:val="clear"/>
+            <w:tcMar>
+              <w:top w:w="100.0" w:type="dxa"/>
+              <w:left w:w="100.0" w:type="dxa"/>
+              <w:bottom w:w="100.0" w:type="dxa"/>
+              <w:right w:w="100.0" w:type="dxa"/>
+            </w:tcMar>
+            <w:vAlign w:val="top"/>
+          </w:tcPr>
+          <w:p>
+            <w:pPr>
+              <w:keepNext w:val="0"/>
+              <w:keepLines w:val="0"/>
+              <w:widowControl w:val="0"/>
+              <w:pBdr>
+                <w:top w:space="0" w:sz="0" w:val="nil"/>
+                <w:left w:space="0" w:sz="0" w:val="nil"/>
+                <w:bottom w:space="0" w:sz="0" w:val="nil"/>
+                <w:right w:space="0" w:sz="0" w:val="nil"/>
+                <w:between w:space="0" w:sz="0" w:val="nil"/>
+              </w:pBdr>
+              <w:shd w:fill="auto" w:val="clear"/>
+              <w:spacing w:after="0" w:before="0" w:line="240" w:lineRule="auto"/>
+              <w:ind w:left="0" w:right="0" w:firstLine="0"/>
+              <w:contextualSpacing w:val="0"/>
+              <w:jc w:val="left"/>
+              <w:rPr>
+                <w:rFonts w:ascii="Times New Roman" w:cs="Times New Roman" w:eastAsia="Times New Roman" w:hAnsi="Times New Roman"/>
+                <w:sz w:val="24"/>
+                <w:szCs w:val="24"/>
+              </w:rPr>
+            </w:pPr>
+            <w:r>
+              <w:rPr>
+                <w:rFonts w:ascii="Times New Roman" w:cs="Times New Roman" w:eastAsia="Times New Roman" w:hAnsi="Times New Roman"/>
+                <w:sz w:val="24"/>
+                <w:szCs w:val="24"/>
+                <w:rtl w:val="0"/>
+              </w:rPr>
+              <w:t xml:space="preserve">Registrar usuarios</w:t>
+            </w:r>
+          </w:p>
+        </w:tc>
+        <w:tc>
+          <w:tcPr>
+            <w:shd w:fill="auto" w:val="clear"/>
+            <w:tcMar>
+              <w:top w:w="100.0" w:type="dxa"/>
+              <w:left w:w="100.0" w:type="dxa"/>
+              <w:bottom w:w="100.0" w:type="dxa"/>
+              <w:right w:w="100.0" w:type="dxa"/>
+            </w:tcMar>
+            <w:vAlign w:val="top"/>
+          </w:tcPr>
+          <w:p>
+            <w:pPr>
+              <w:keepNext w:val="0"/>
+              <w:keepLines w:val="0"/>
+              <w:widowControl w:val="0"/>
+              <w:pBdr>
+                <w:top w:space="0" w:sz="0" w:val="nil"/>
+                <w:left w:space="0" w:sz="0" w:val="nil"/>
+                <w:bottom w:space="0" w:sz="0" w:val="nil"/>
+                <w:right w:space="0" w:sz="0" w:val="nil"/>
+                <w:between w:space="0" w:sz="0" w:val="nil"/>
+              </w:pBdr>
+              <w:shd w:fill="auto" w:val="clear"/>
+              <w:spacing w:after="0" w:before="0" w:line="240" w:lineRule="auto"/>
+              <w:ind w:left="0" w:right="0" w:firstLine="0"/>
+              <w:contextualSpacing w:val="0"/>
+              <w:jc w:val="left"/>
+              <w:rPr>
+                <w:rFonts w:ascii="Times New Roman" w:cs="Times New Roman" w:eastAsia="Times New Roman" w:hAnsi="Times New Roman"/>
+                <w:sz w:val="24"/>
+                <w:szCs w:val="24"/>
+              </w:rPr>
+            </w:pPr>
+            <w:r>
+              <w:rPr>
+                <w:rFonts w:ascii="Times New Roman" w:cs="Times New Roman" w:eastAsia="Times New Roman" w:hAnsi="Times New Roman"/>
+                <w:sz w:val="24"/>
+                <w:szCs w:val="24"/>
+                <w:rtl w:val="0"/>
+              </w:rPr>
+              <w:t xml:space="preserve">Aplicación Web/Módulo de registro de Usuarios</w:t>
+            </w:r>
+          </w:p>
+        </w:tc>
+      </w:tr>
+      <w:tr>
+        <w:tc>
+          <w:tcPr>
+            <w:shd w:fill="auto" w:val="clear"/>
+            <w:tcMar>
+              <w:top w:w="100.0" w:type="dxa"/>
+              <w:left w:w="100.0" w:type="dxa"/>
+              <w:bottom w:w="100.0" w:type="dxa"/>
+              <w:right w:w="100.0" w:type="dxa"/>
+            </w:tcMar>
+            <w:vAlign w:val="top"/>
+          </w:tcPr>
+          <w:p>
+            <w:pPr>
+              <w:keepNext w:val="0"/>
+              <w:keepLines w:val="0"/>
+              <w:widowControl w:val="0"/>
+              <w:pBdr>
+                <w:top w:space="0" w:sz="0" w:val="nil"/>
+                <w:left w:space="0" w:sz="0" w:val="nil"/>
+                <w:bottom w:space="0" w:sz="0" w:val="nil"/>
+                <w:right w:space="0" w:sz="0" w:val="nil"/>
+                <w:between w:space="0" w:sz="0" w:val="nil"/>
+              </w:pBdr>
+              <w:shd w:fill="auto" w:val="clear"/>
+              <w:spacing w:after="0" w:before="0" w:line="240" w:lineRule="auto"/>
+              <w:ind w:left="0" w:right="0" w:firstLine="0"/>
+              <w:contextualSpacing w:val="0"/>
+              <w:jc w:val="left"/>
+              <w:rPr>
+                <w:rFonts w:ascii="Times New Roman" w:cs="Times New Roman" w:eastAsia="Times New Roman" w:hAnsi="Times New Roman"/>
+                <w:sz w:val="24"/>
+                <w:szCs w:val="24"/>
+              </w:rPr>
+            </w:pPr>
+            <w:r>
+              <w:rPr>
+                <w:rFonts w:ascii="Times New Roman" w:cs="Times New Roman" w:eastAsia="Times New Roman" w:hAnsi="Times New Roman"/>
+                <w:sz w:val="24"/>
+                <w:szCs w:val="24"/>
+                <w:rtl w:val="0"/>
+              </w:rPr>
+              <w:t xml:space="preserve">Registrar productos</w:t>
+            </w:r>
+          </w:p>
+        </w:tc>
+        <w:tc>
+          <w:tcPr>
+            <w:shd w:fill="auto" w:val="clear"/>
+            <w:tcMar>
+              <w:top w:w="100.0" w:type="dxa"/>
+              <w:left w:w="100.0" w:type="dxa"/>
+              <w:bottom w:w="100.0" w:type="dxa"/>
+              <w:right w:w="100.0" w:type="dxa"/>
+            </w:tcMar>
+            <w:vAlign w:val="top"/>
+          </w:tcPr>
+          <w:p>
+            <w:pPr>
+              <w:widowControl w:val="0"/>
+              <w:spacing w:after="0" w:line="240" w:lineRule="auto"/>
+              <w:ind w:left="0" w:firstLine="0"/>
+              <w:contextualSpacing w:val="0"/>
+              <w:jc w:val="left"/>
+              <w:rPr>
+                <w:rFonts w:ascii="Times New Roman" w:cs="Times New Roman" w:eastAsia="Times New Roman" w:hAnsi="Times New Roman"/>
+                <w:sz w:val="24"/>
+                <w:szCs w:val="24"/>
+              </w:rPr>
+            </w:pPr>
+            <w:r>
+              <w:rPr>
+                <w:rFonts w:ascii="Times New Roman" w:cs="Times New Roman" w:eastAsia="Times New Roman" w:hAnsi="Times New Roman"/>
+                <w:sz w:val="24"/>
+                <w:szCs w:val="24"/>
+                <w:rtl w:val="0"/>
+              </w:rPr>
+              <w:t xml:space="preserve">Aplicación Web/Módulo Administrador</w:t>
+            </w:r>
+          </w:p>
+        </w:tc>
+      </w:tr>
+      <w:tr>
+        <w:tc>
+          <w:tcPr>
+            <w:shd w:fill="auto" w:val="clear"/>
+            <w:tcMar>
+              <w:top w:w="100.0" w:type="dxa"/>
+              <w:left w:w="100.0" w:type="dxa"/>
+              <w:bottom w:w="100.0" w:type="dxa"/>
+              <w:right w:w="100.0" w:type="dxa"/>
+            </w:tcMar>
+            <w:vAlign w:val="top"/>
+          </w:tcPr>
+          <w:p>
+            <w:pPr>
+              <w:spacing w:after="0" w:line="259" w:lineRule="auto"/>
+              <w:ind w:left="0" w:firstLine="0"/>
+              <w:contextualSpacing w:val="0"/>
+              <w:jc w:val="left"/>
+              <w:rPr>
+                <w:rFonts w:ascii="Times New Roman" w:cs="Times New Roman" w:eastAsia="Times New Roman" w:hAnsi="Times New Roman"/>
+                <w:sz w:val="24"/>
+                <w:szCs w:val="24"/>
+              </w:rPr>
+            </w:pPr>
+            <w:r>
+              <w:rPr>
+                <w:rFonts w:ascii="Times New Roman" w:cs="Times New Roman" w:eastAsia="Times New Roman" w:hAnsi="Times New Roman"/>
+                <w:sz w:val="24"/>
+                <w:szCs w:val="24"/>
+                <w:rtl w:val="0"/>
+              </w:rPr>
+              <w:t xml:space="preserve">Modificar productos</w:t>
+            </w:r>
+          </w:p>
+        </w:tc>
+        <w:tc>
+          <w:tcPr>
+            <w:shd w:fill="auto" w:val="clear"/>
+            <w:tcMar>
+              <w:top w:w="100.0" w:type="dxa"/>
+              <w:left w:w="100.0" w:type="dxa"/>
+              <w:bottom w:w="100.0" w:type="dxa"/>
+              <w:right w:w="100.0" w:type="dxa"/>
+            </w:tcMar>
+            <w:vAlign w:val="top"/>
+          </w:tcPr>
+          <w:p>
+            <w:pPr>
+              <w:widowControl w:val="0"/>
+              <w:spacing w:after="0" w:line="240" w:lineRule="auto"/>
+              <w:ind w:left="0" w:firstLine="0"/>
+              <w:contextualSpacing w:val="0"/>
+              <w:jc w:val="left"/>
+              <w:rPr>
+                <w:rFonts w:ascii="Times New Roman" w:cs="Times New Roman" w:eastAsia="Times New Roman" w:hAnsi="Times New Roman"/>
+                <w:sz w:val="24"/>
+                <w:szCs w:val="24"/>
+              </w:rPr>
+            </w:pPr>
+            <w:r>
+              <w:rPr>
+                <w:rFonts w:ascii="Times New Roman" w:cs="Times New Roman" w:eastAsia="Times New Roman" w:hAnsi="Times New Roman"/>
+                <w:sz w:val="24"/>
+                <w:szCs w:val="24"/>
+                <w:rtl w:val="0"/>
+              </w:rPr>
+              <w:t xml:space="preserve">Aplicación Web/Módulo Administrador</w:t>
+            </w:r>
+          </w:p>
+        </w:tc>
+      </w:tr>
+      <w:tr>
+        <w:tc>
+          <w:tcPr>
+            <w:shd w:fill="auto" w:val="clear"/>
+            <w:tcMar>
+              <w:top w:w="100.0" w:type="dxa"/>
+              <w:left w:w="100.0" w:type="dxa"/>
+              <w:bottom w:w="100.0" w:type="dxa"/>
+              <w:right w:w="100.0" w:type="dxa"/>
+            </w:tcMar>
+            <w:vAlign w:val="top"/>
+          </w:tcPr>
+          <w:p>
+            <w:pPr>
+              <w:spacing w:after="0" w:line="259" w:lineRule="auto"/>
+              <w:ind w:left="0" w:firstLine="0"/>
+              <w:contextualSpacing w:val="0"/>
+              <w:jc w:val="left"/>
+              <w:rPr>
+                <w:rFonts w:ascii="Times New Roman" w:cs="Times New Roman" w:eastAsia="Times New Roman" w:hAnsi="Times New Roman"/>
+                <w:sz w:val="24"/>
+                <w:szCs w:val="24"/>
+              </w:rPr>
+            </w:pPr>
+            <w:r>
+              <w:rPr>
+                <w:rFonts w:ascii="Times New Roman" w:cs="Times New Roman" w:eastAsia="Times New Roman" w:hAnsi="Times New Roman"/>
+                <w:sz w:val="24"/>
+                <w:szCs w:val="24"/>
+                <w:rtl w:val="0"/>
+              </w:rPr>
+              <w:t xml:space="preserve">Eliminar productos del sistema </w:t>
+            </w:r>
+          </w:p>
+        </w:tc>
+        <w:tc>
+          <w:tcPr>
+            <w:shd w:fill="auto" w:val="clear"/>
+            <w:tcMar>
+              <w:top w:w="100.0" w:type="dxa"/>
+              <w:left w:w="100.0" w:type="dxa"/>
+              <w:bottom w:w="100.0" w:type="dxa"/>
+              <w:right w:w="100.0" w:type="dxa"/>
+            </w:tcMar>
+            <w:vAlign w:val="top"/>
+          </w:tcPr>
+          <w:p>
+            <w:pPr>
+              <w:widowControl w:val="0"/>
+              <w:spacing w:after="0" w:line="240" w:lineRule="auto"/>
+              <w:ind w:left="0" w:firstLine="0"/>
+              <w:contextualSpacing w:val="0"/>
+              <w:jc w:val="left"/>
+              <w:rPr>
+                <w:rFonts w:ascii="Times New Roman" w:cs="Times New Roman" w:eastAsia="Times New Roman" w:hAnsi="Times New Roman"/>
+                <w:sz w:val="24"/>
+                <w:szCs w:val="24"/>
+              </w:rPr>
+            </w:pPr>
+            <w:r>
+              <w:rPr>
+                <w:rFonts w:ascii="Times New Roman" w:cs="Times New Roman" w:eastAsia="Times New Roman" w:hAnsi="Times New Roman"/>
+                <w:sz w:val="24"/>
+                <w:szCs w:val="24"/>
+                <w:rtl w:val="0"/>
+              </w:rPr>
+              <w:t xml:space="preserve">Aplicación Web/Módulo Administrador</w:t>
+            </w:r>
+          </w:p>
+        </w:tc>
+      </w:tr>
+      <w:tr>
+        <w:tc>
+          <w:tcPr>
+            <w:shd w:fill="auto" w:val="clear"/>
+            <w:tcMar>
+              <w:top w:w="100.0" w:type="dxa"/>
+              <w:left w:w="100.0" w:type="dxa"/>
+              <w:bottom w:w="100.0" w:type="dxa"/>
+              <w:right w:w="100.0" w:type="dxa"/>
+            </w:tcMar>
+            <w:vAlign w:val="top"/>
+          </w:tcPr>
+          <w:p>
+            <w:pPr>
+              <w:keepNext w:val="0"/>
+              <w:keepLines w:val="0"/>
+              <w:widowControl w:val="0"/>
+              <w:pBdr>
+                <w:top w:space="0" w:sz="0" w:val="nil"/>
+                <w:left w:space="0" w:sz="0" w:val="nil"/>
+                <w:bottom w:space="0" w:sz="0" w:val="nil"/>
+                <w:right w:space="0" w:sz="0" w:val="nil"/>
+                <w:between w:space="0" w:sz="0" w:val="nil"/>
+              </w:pBdr>
+              <w:shd w:fill="auto" w:val="clear"/>
+              <w:spacing w:after="0" w:before="0" w:line="240" w:lineRule="auto"/>
+              <w:ind w:left="0" w:right="0" w:firstLine="0"/>
+              <w:contextualSpacing w:val="0"/>
+              <w:jc w:val="left"/>
+              <w:rPr>
+                <w:rFonts w:ascii="Times New Roman" w:cs="Times New Roman" w:eastAsia="Times New Roman" w:hAnsi="Times New Roman"/>
+                <w:sz w:val="24"/>
+                <w:szCs w:val="24"/>
+              </w:rPr>
+            </w:pPr>
+            <w:r>
+              <w:rPr>
+                <w:rFonts w:ascii="Times New Roman" w:cs="Times New Roman" w:eastAsia="Times New Roman" w:hAnsi="Times New Roman"/>
+                <w:sz w:val="24"/>
+                <w:szCs w:val="24"/>
+                <w:rtl w:val="0"/>
+              </w:rPr>
+              <w:t xml:space="preserve">Ver productos</w:t>
+            </w:r>
+          </w:p>
+        </w:tc>
+        <w:tc>
+          <w:tcPr>
+            <w:shd w:fill="auto" w:val="clear"/>
+            <w:tcMar>
+              <w:top w:w="100.0" w:type="dxa"/>
+              <w:left w:w="100.0" w:type="dxa"/>
+              <w:bottom w:w="100.0" w:type="dxa"/>
+              <w:right w:w="100.0" w:type="dxa"/>
+            </w:tcMar>
+            <w:vAlign w:val="top"/>
+          </w:tcPr>
+          <w:p>
+            <w:pPr>
+              <w:widowControl w:val="0"/>
+              <w:spacing w:after="0" w:line="240" w:lineRule="auto"/>
+              <w:ind w:left="0" w:firstLine="0"/>
+              <w:contextualSpacing w:val="0"/>
+              <w:jc w:val="left"/>
+              <w:rPr>
+                <w:rFonts w:ascii="Times New Roman" w:cs="Times New Roman" w:eastAsia="Times New Roman" w:hAnsi="Times New Roman"/>
+                <w:sz w:val="24"/>
+                <w:szCs w:val="24"/>
+              </w:rPr>
+            </w:pPr>
+            <w:r>
+              <w:rPr>
+                <w:rFonts w:ascii="Times New Roman" w:cs="Times New Roman" w:eastAsia="Times New Roman" w:hAnsi="Times New Roman"/>
+                <w:sz w:val="24"/>
+                <w:szCs w:val="24"/>
+                <w:rtl w:val="0"/>
+              </w:rPr>
+              <w:t xml:space="preserve">Aplicación Web/Módulo de catálogo de productos</w:t>
+            </w:r>
+          </w:p>
+        </w:tc>
+      </w:tr>
+      <w:tr>
+        <w:tc>
+          <w:tcPr>
+            <w:shd w:fill="auto" w:val="clear"/>
+            <w:tcMar>
+              <w:top w:w="100.0" w:type="dxa"/>
+              <w:left w:w="100.0" w:type="dxa"/>
+              <w:bottom w:w="100.0" w:type="dxa"/>
+              <w:right w:w="100.0" w:type="dxa"/>
+            </w:tcMar>
+            <w:vAlign w:val="top"/>
+          </w:tcPr>
+          <w:p>
+            <w:pPr>
+              <w:keepNext w:val="0"/>
+              <w:keepLines w:val="0"/>
+              <w:widowControl w:val="0"/>
+              <w:pBdr>
+                <w:top w:space="0" w:sz="0" w:val="nil"/>
+                <w:left w:space="0" w:sz="0" w:val="nil"/>
+                <w:bottom w:space="0" w:sz="0" w:val="nil"/>
+                <w:right w:space="0" w:sz="0" w:val="nil"/>
+                <w:between w:space="0" w:sz="0" w:val="nil"/>
+              </w:pBdr>
+              <w:shd w:fill="auto" w:val="clear"/>
+              <w:spacing w:after="0" w:before="0" w:line="240" w:lineRule="auto"/>
+              <w:ind w:left="0" w:right="0" w:firstLine="0"/>
+              <w:contextualSpacing w:val="0"/>
+              <w:jc w:val="left"/>
+              <w:rPr>
+                <w:rFonts w:ascii="Times New Roman" w:cs="Times New Roman" w:eastAsia="Times New Roman" w:hAnsi="Times New Roman"/>
+                <w:sz w:val="24"/>
+                <w:szCs w:val="24"/>
+              </w:rPr>
+            </w:pPr>
+            <w:r>
+              <w:rPr>
+                <w:rFonts w:ascii="Times New Roman" w:cs="Times New Roman" w:eastAsia="Times New Roman" w:hAnsi="Times New Roman"/>
+                <w:sz w:val="24"/>
+                <w:szCs w:val="24"/>
+                <w:rtl w:val="0"/>
+              </w:rPr>
+              <w:t xml:space="preserve">Ver compras</w:t>
+            </w:r>
+          </w:p>
+        </w:tc>
+        <w:tc>
+          <w:tcPr>
+            <w:shd w:fill="auto" w:val="clear"/>
+            <w:tcMar>
+              <w:top w:w="100.0" w:type="dxa"/>
+              <w:left w:w="100.0" w:type="dxa"/>
+              <w:bottom w:w="100.0" w:type="dxa"/>
+              <w:right w:w="100.0" w:type="dxa"/>
+            </w:tcMar>
+            <w:vAlign w:val="top"/>
+          </w:tcPr>
+          <w:p>
+            <w:pPr>
+              <w:widowControl w:val="0"/>
+              <w:spacing w:after="0" w:line="240" w:lineRule="auto"/>
+              <w:ind w:left="0" w:firstLine="0"/>
+              <w:contextualSpacing w:val="0"/>
+              <w:jc w:val="left"/>
+              <w:rPr>
+                <w:rFonts w:ascii="Times New Roman" w:cs="Times New Roman" w:eastAsia="Times New Roman" w:hAnsi="Times New Roman"/>
+                <w:sz w:val="24"/>
+                <w:szCs w:val="24"/>
+              </w:rPr>
+            </w:pPr>
+            <w:r>
+              <w:rPr>
+                <w:rFonts w:ascii="Times New Roman" w:cs="Times New Roman" w:eastAsia="Times New Roman" w:hAnsi="Times New Roman"/>
+                <w:sz w:val="24"/>
+                <w:szCs w:val="24"/>
+                <w:rtl w:val="0"/>
+              </w:rPr>
+              <w:t xml:space="preserve">Aplicación Web/Módulo Administrador</w:t>
+            </w:r>
+          </w:p>
+        </w:tc>
+      </w:tr>
+      <w:tr>
+        <w:tc>
+          <w:tcPr>
+            <w:shd w:fill="auto" w:val="clear"/>
+            <w:tcMar>
+              <w:top w:w="100.0" w:type="dxa"/>
+              <w:left w:w="100.0" w:type="dxa"/>
+              <w:bottom w:w="100.0" w:type="dxa"/>
+              <w:right w:w="100.0" w:type="dxa"/>
+            </w:tcMar>
+            <w:vAlign w:val="top"/>
+          </w:tcPr>
+          <w:p>
+            <w:pPr>
+              <w:spacing w:after="0" w:line="259" w:lineRule="auto"/>
+              <w:ind w:left="0" w:firstLine="0"/>
+              <w:contextualSpacing w:val="0"/>
+              <w:jc w:val="left"/>
+              <w:rPr>
+                <w:rFonts w:ascii="Times New Roman" w:cs="Times New Roman" w:eastAsia="Times New Roman" w:hAnsi="Times New Roman"/>
+                <w:sz w:val="24"/>
+                <w:szCs w:val="24"/>
+              </w:rPr>
+            </w:pPr>
+            <w:r>
+              <w:rPr>
+                <w:rFonts w:ascii="Times New Roman" w:cs="Times New Roman" w:eastAsia="Times New Roman" w:hAnsi="Times New Roman"/>
+                <w:sz w:val="24"/>
+                <w:szCs w:val="24"/>
+                <w:rtl w:val="0"/>
+              </w:rPr>
+              <w:t xml:space="preserve">Ver catálogo</w:t>
+            </w:r>
+          </w:p>
+        </w:tc>
+        <w:tc>
+          <w:tcPr>
+            <w:shd w:fill="auto" w:val="clear"/>
+            <w:tcMar>
+              <w:top w:w="100.0" w:type="dxa"/>
+              <w:left w:w="100.0" w:type="dxa"/>
+              <w:bottom w:w="100.0" w:type="dxa"/>
+              <w:right w:w="100.0" w:type="dxa"/>
+            </w:tcMar>
+            <w:vAlign w:val="top"/>
+          </w:tcPr>
+          <w:p>
+            <w:pPr>
+              <w:widowControl w:val="0"/>
+              <w:spacing w:after="0" w:line="240" w:lineRule="auto"/>
+              <w:ind w:left="0" w:firstLine="0"/>
+              <w:contextualSpacing w:val="0"/>
+              <w:jc w:val="left"/>
+              <w:rPr>
+                <w:rFonts w:ascii="Times New Roman" w:cs="Times New Roman" w:eastAsia="Times New Roman" w:hAnsi="Times New Roman"/>
+                <w:sz w:val="24"/>
+                <w:szCs w:val="24"/>
+              </w:rPr>
+            </w:pPr>
+            <w:r>
+              <w:rPr>
+                <w:rFonts w:ascii="Times New Roman" w:cs="Times New Roman" w:eastAsia="Times New Roman" w:hAnsi="Times New Roman"/>
+                <w:sz w:val="24"/>
+                <w:szCs w:val="24"/>
+                <w:rtl w:val="0"/>
+              </w:rPr>
+              <w:t xml:space="preserve">Aplicación Web/Módulo de catálogo de productos</w:t>
+            </w:r>
+          </w:p>
+        </w:tc>
+      </w:tr>
+      <w:tr>
+        <w:tc>
+          <w:tcPr>
+            <w:shd w:fill="auto" w:val="clear"/>
+            <w:tcMar>
+              <w:top w:w="100.0" w:type="dxa"/>
+              <w:left w:w="100.0" w:type="dxa"/>
+              <w:bottom w:w="100.0" w:type="dxa"/>
+              <w:right w:w="100.0" w:type="dxa"/>
+            </w:tcMar>
+            <w:vAlign w:val="top"/>
+          </w:tcPr>
+          <w:p>
+            <w:pPr>
+              <w:spacing w:after="0" w:line="259" w:lineRule="auto"/>
+              <w:ind w:left="0" w:firstLine="0"/>
+              <w:contextualSpacing w:val="0"/>
+              <w:jc w:val="left"/>
+              <w:rPr>
+                <w:rFonts w:ascii="Times New Roman" w:cs="Times New Roman" w:eastAsia="Times New Roman" w:hAnsi="Times New Roman"/>
+                <w:sz w:val="24"/>
+                <w:szCs w:val="24"/>
+              </w:rPr>
+            </w:pPr>
+            <w:r>
+              <w:rPr>
+                <w:rFonts w:ascii="Times New Roman" w:cs="Times New Roman" w:eastAsia="Times New Roman" w:hAnsi="Times New Roman"/>
+                <w:sz w:val="24"/>
+                <w:szCs w:val="24"/>
+                <w:rtl w:val="0"/>
+              </w:rPr>
+              <w:t xml:space="preserve">Extracción de información de la base de datos</w:t>
+            </w:r>
+          </w:p>
+        </w:tc>
+        <w:tc>
+          <w:tcPr>
+            <w:shd w:fill="auto" w:val="clear"/>
+            <w:tcMar>
+              <w:top w:w="100.0" w:type="dxa"/>
+              <w:left w:w="100.0" w:type="dxa"/>
+              <w:bottom w:w="100.0" w:type="dxa"/>
+              <w:right w:w="100.0" w:type="dxa"/>
+            </w:tcMar>
+            <w:vAlign w:val="top"/>
+          </w:tcPr>
+          <w:p>
+            <w:pPr>
+              <w:widowControl w:val="0"/>
+              <w:spacing w:after="0" w:line="240" w:lineRule="auto"/>
+              <w:ind w:left="0" w:firstLine="0"/>
+              <w:contextualSpacing w:val="0"/>
+              <w:jc w:val="left"/>
+              <w:rPr>
+                <w:rFonts w:ascii="Times New Roman" w:cs="Times New Roman" w:eastAsia="Times New Roman" w:hAnsi="Times New Roman"/>
+                <w:sz w:val="24"/>
+                <w:szCs w:val="24"/>
+              </w:rPr>
+            </w:pPr>
+            <w:r>
+              <w:rPr>
+                <w:rFonts w:ascii="Times New Roman" w:cs="Times New Roman" w:eastAsia="Times New Roman" w:hAnsi="Times New Roman"/>
+                <w:sz w:val="24"/>
+                <w:szCs w:val="24"/>
+                <w:rtl w:val="0"/>
+              </w:rPr>
+              <w:t xml:space="preserve">Aplicación Web</w:t>
+            </w:r>
+          </w:p>
+        </w:tc>
+      </w:tr>
+      <w:tr>
+        <w:tc>
+          <w:tcPr>
+            <w:shd w:fill="auto" w:val="clear"/>
+            <w:tcMar>
+              <w:top w:w="100.0" w:type="dxa"/>
+              <w:left w:w="100.0" w:type="dxa"/>
+              <w:bottom w:w="100.0" w:type="dxa"/>
+              <w:right w:w="100.0" w:type="dxa"/>
+            </w:tcMar>
+            <w:vAlign w:val="top"/>
+          </w:tcPr>
+          <w:p>
+            <w:pPr>
+              <w:spacing w:after="0" w:line="259" w:lineRule="auto"/>
+              <w:ind w:left="0" w:firstLine="0"/>
+              <w:contextualSpacing w:val="0"/>
+              <w:jc w:val="left"/>
+              <w:rPr>
+                <w:rFonts w:ascii="Times New Roman" w:cs="Times New Roman" w:eastAsia="Times New Roman" w:hAnsi="Times New Roman"/>
+                <w:sz w:val="24"/>
+                <w:szCs w:val="24"/>
+              </w:rPr>
+            </w:pPr>
+            <w:r>
+              <w:rPr>
+                <w:rFonts w:ascii="Times New Roman" w:cs="Times New Roman" w:eastAsia="Times New Roman" w:hAnsi="Times New Roman"/>
+                <w:sz w:val="24"/>
+                <w:szCs w:val="24"/>
+                <w:rtl w:val="0"/>
+              </w:rPr>
+              <w:t xml:space="preserve">Agregar al carrito de compras</w:t>
+            </w:r>
+          </w:p>
+        </w:tc>
+        <w:tc>
+          <w:tcPr>
+            <w:shd w:fill="auto" w:val="clear"/>
+            <w:tcMar>
+              <w:top w:w="100.0" w:type="dxa"/>
+              <w:left w:w="100.0" w:type="dxa"/>
+              <w:bottom w:w="100.0" w:type="dxa"/>
+              <w:right w:w="100.0" w:type="dxa"/>
+            </w:tcMar>
+            <w:vAlign w:val="top"/>
+          </w:tcPr>
+          <w:p>
+            <w:pPr>
+              <w:widowControl w:val="0"/>
+              <w:spacing w:after="0" w:line="240" w:lineRule="auto"/>
+              <w:ind w:left="0" w:firstLine="0"/>
+              <w:contextualSpacing w:val="0"/>
+              <w:jc w:val="left"/>
+              <w:rPr>
+                <w:rFonts w:ascii="Times New Roman" w:cs="Times New Roman" w:eastAsia="Times New Roman" w:hAnsi="Times New Roman"/>
+                <w:sz w:val="24"/>
+                <w:szCs w:val="24"/>
+              </w:rPr>
+            </w:pPr>
+            <w:r>
+              <w:rPr>
+                <w:rFonts w:ascii="Times New Roman" w:cs="Times New Roman" w:eastAsia="Times New Roman" w:hAnsi="Times New Roman"/>
+                <w:sz w:val="24"/>
+                <w:szCs w:val="24"/>
+                <w:rtl w:val="0"/>
+              </w:rPr>
+              <w:t xml:space="preserve">Aplicación Web/Módulo de carro de compra</w:t>
+            </w:r>
+          </w:p>
+        </w:tc>
+      </w:tr>
+      <w:tr>
+        <w:tc>
+          <w:tcPr>
+            <w:shd w:fill="auto" w:val="clear"/>
+            <w:tcMar>
+              <w:top w:w="100.0" w:type="dxa"/>
+              <w:left w:w="100.0" w:type="dxa"/>
+              <w:bottom w:w="100.0" w:type="dxa"/>
+              <w:right w:w="100.0" w:type="dxa"/>
+            </w:tcMar>
+            <w:vAlign w:val="top"/>
+          </w:tcPr>
+          <w:p>
+            <w:pPr>
+              <w:spacing w:after="0" w:line="259" w:lineRule="auto"/>
+              <w:ind w:left="0" w:firstLine="0"/>
+              <w:contextualSpacing w:val="0"/>
+              <w:jc w:val="left"/>
+              <w:rPr>
+                <w:rFonts w:ascii="Times New Roman" w:cs="Times New Roman" w:eastAsia="Times New Roman" w:hAnsi="Times New Roman"/>
+                <w:sz w:val="24"/>
+                <w:szCs w:val="24"/>
+              </w:rPr>
+            </w:pPr>
+            <w:r>
+              <w:rPr>
+                <w:rFonts w:ascii="Times New Roman" w:cs="Times New Roman" w:eastAsia="Times New Roman" w:hAnsi="Times New Roman"/>
+                <w:sz w:val="24"/>
+                <w:szCs w:val="24"/>
+                <w:rtl w:val="0"/>
+              </w:rPr>
+              <w:t xml:space="preserve">Calcular el costo total de los productos del carrito de compras</w:t>
+            </w:r>
+          </w:p>
+        </w:tc>
+        <w:tc>
+          <w:tcPr>
+            <w:shd w:fill="auto" w:val="clear"/>
+            <w:tcMar>
+              <w:top w:w="100.0" w:type="dxa"/>
+              <w:left w:w="100.0" w:type="dxa"/>
+              <w:bottom w:w="100.0" w:type="dxa"/>
+              <w:right w:w="100.0" w:type="dxa"/>
+            </w:tcMar>
+            <w:vAlign w:val="top"/>
+          </w:tcPr>
+          <w:p>
+            <w:pPr>
+              <w:widowControl w:val="0"/>
+              <w:spacing w:after="0" w:line="240" w:lineRule="auto"/>
+              <w:ind w:left="0" w:firstLine="0"/>
+              <w:contextualSpacing w:val="0"/>
+              <w:jc w:val="left"/>
+              <w:rPr>
+                <w:rFonts w:ascii="Times New Roman" w:cs="Times New Roman" w:eastAsia="Times New Roman" w:hAnsi="Times New Roman"/>
+                <w:sz w:val="24"/>
+                <w:szCs w:val="24"/>
+              </w:rPr>
+            </w:pPr>
+            <w:r>
+              <w:rPr>
+                <w:rFonts w:ascii="Times New Roman" w:cs="Times New Roman" w:eastAsia="Times New Roman" w:hAnsi="Times New Roman"/>
+                <w:sz w:val="24"/>
+                <w:szCs w:val="24"/>
+                <w:rtl w:val="0"/>
+              </w:rPr>
+              <w:t xml:space="preserve">Aplicación Web/Módulo de carro de compra</w:t>
+            </w:r>
+          </w:p>
+        </w:tc>
+      </w:tr>
+      <w:tr>
+        <w:tc>
+          <w:tcPr>
+            <w:shd w:fill="auto" w:val="clear"/>
+            <w:tcMar>
+              <w:top w:w="100.0" w:type="dxa"/>
+              <w:left w:w="100.0" w:type="dxa"/>
+              <w:bottom w:w="100.0" w:type="dxa"/>
+              <w:right w:w="100.0" w:type="dxa"/>
+            </w:tcMar>
+            <w:vAlign w:val="top"/>
+          </w:tcPr>
+          <w:p>
+            <w:pPr>
+              <w:spacing w:after="0" w:line="259" w:lineRule="auto"/>
+              <w:ind w:left="0" w:firstLine="0"/>
+              <w:contextualSpacing w:val="0"/>
+              <w:jc w:val="left"/>
+              <w:rPr>
+                <w:rFonts w:ascii="Times New Roman" w:cs="Times New Roman" w:eastAsia="Times New Roman" w:hAnsi="Times New Roman"/>
+                <w:sz w:val="24"/>
+                <w:szCs w:val="24"/>
+              </w:rPr>
+            </w:pPr>
+            <w:r>
+              <w:rPr>
+                <w:rFonts w:ascii="Times New Roman" w:cs="Times New Roman" w:eastAsia="Times New Roman" w:hAnsi="Times New Roman"/>
+                <w:sz w:val="24"/>
+                <w:szCs w:val="24"/>
+                <w:rtl w:val="0"/>
+              </w:rPr>
+              <w:t xml:space="preserve">Eliminar productos del carrito de compras</w:t>
+            </w:r>
+          </w:p>
+        </w:tc>
+        <w:tc>
+          <w:tcPr>
+            <w:shd w:fill="auto" w:val="clear"/>
+            <w:tcMar>
+              <w:top w:w="100.0" w:type="dxa"/>
+              <w:left w:w="100.0" w:type="dxa"/>
+              <w:bottom w:w="100.0" w:type="dxa"/>
+              <w:right w:w="100.0" w:type="dxa"/>
+            </w:tcMar>
+            <w:vAlign w:val="top"/>
+          </w:tcPr>
+          <w:p>
+            <w:pPr>
+              <w:widowControl w:val="0"/>
+              <w:spacing w:after="0" w:line="240" w:lineRule="auto"/>
+              <w:ind w:left="0" w:firstLine="0"/>
+              <w:contextualSpacing w:val="0"/>
+              <w:jc w:val="left"/>
+              <w:rPr>
+                <w:rFonts w:ascii="Times New Roman" w:cs="Times New Roman" w:eastAsia="Times New Roman" w:hAnsi="Times New Roman"/>
+                <w:sz w:val="24"/>
+                <w:szCs w:val="24"/>
+              </w:rPr>
+            </w:pPr>
+            <w:r>
+              <w:rPr>
+                <w:rFonts w:ascii="Times New Roman" w:cs="Times New Roman" w:eastAsia="Times New Roman" w:hAnsi="Times New Roman"/>
+                <w:sz w:val="24"/>
+                <w:szCs w:val="24"/>
+                <w:rtl w:val="0"/>
+              </w:rPr>
+              <w:t xml:space="preserve">Aplicación Web/Módulo de carro de compra</w:t>
+            </w:r>
+          </w:p>
+        </w:tc>
+      </w:tr>
+      <w:tr>
+        <w:tc>
+          <w:tcPr>
+            <w:shd w:fill="auto" w:val="clear"/>
+            <w:tcMar>
+              <w:top w:w="100.0" w:type="dxa"/>
+              <w:left w:w="100.0" w:type="dxa"/>
+              <w:bottom w:w="100.0" w:type="dxa"/>
+              <w:right w:w="100.0" w:type="dxa"/>
+            </w:tcMar>
+            <w:vAlign w:val="top"/>
+          </w:tcPr>
+          <w:p>
+            <w:pPr>
+              <w:spacing w:after="0" w:line="259" w:lineRule="auto"/>
+              <w:ind w:left="0" w:firstLine="0"/>
+              <w:contextualSpacing w:val="0"/>
+              <w:jc w:val="left"/>
+              <w:rPr>
+                <w:rFonts w:ascii="Times New Roman" w:cs="Times New Roman" w:eastAsia="Times New Roman" w:hAnsi="Times New Roman"/>
+                <w:sz w:val="24"/>
+                <w:szCs w:val="24"/>
+              </w:rPr>
+            </w:pPr>
+            <w:r>
+              <w:rPr>
+                <w:rFonts w:ascii="Times New Roman" w:cs="Times New Roman" w:eastAsia="Times New Roman" w:hAnsi="Times New Roman"/>
+                <w:sz w:val="24"/>
+                <w:szCs w:val="24"/>
+                <w:rtl w:val="0"/>
+              </w:rPr>
+              <w:t xml:space="preserve">Seleccionar cantidad de productos</w:t>
+            </w:r>
+          </w:p>
+        </w:tc>
+        <w:tc>
+          <w:tcPr>
+            <w:shd w:fill="auto" w:val="clear"/>
+            <w:tcMar>
+              <w:top w:w="100.0" w:type="dxa"/>
+              <w:left w:w="100.0" w:type="dxa"/>
+              <w:bottom w:w="100.0" w:type="dxa"/>
+              <w:right w:w="100.0" w:type="dxa"/>
+            </w:tcMar>
+            <w:vAlign w:val="top"/>
+          </w:tcPr>
+          <w:p>
+            <w:pPr>
+              <w:widowControl w:val="0"/>
+              <w:spacing w:after="0" w:line="240" w:lineRule="auto"/>
+              <w:ind w:left="0" w:firstLine="0"/>
+              <w:contextualSpacing w:val="0"/>
+              <w:jc w:val="left"/>
+              <w:rPr>
+                <w:rFonts w:ascii="Times New Roman" w:cs="Times New Roman" w:eastAsia="Times New Roman" w:hAnsi="Times New Roman"/>
+                <w:sz w:val="24"/>
+                <w:szCs w:val="24"/>
+              </w:rPr>
+            </w:pPr>
+            <w:r>
+              <w:rPr>
+                <w:rFonts w:ascii="Times New Roman" w:cs="Times New Roman" w:eastAsia="Times New Roman" w:hAnsi="Times New Roman"/>
+                <w:sz w:val="24"/>
+                <w:szCs w:val="24"/>
+                <w:rtl w:val="0"/>
+              </w:rPr>
+              <w:t xml:space="preserve">Aplicación Web/Módulo de carro de compra</w:t>
+            </w:r>
+          </w:p>
+        </w:tc>
+      </w:tr>
+      <w:tr>
+        <w:tc>
+          <w:tcPr>
+            <w:shd w:fill="auto" w:val="clear"/>
+            <w:tcMar>
+              <w:top w:w="100.0" w:type="dxa"/>
+              <w:left w:w="100.0" w:type="dxa"/>
+              <w:bottom w:w="100.0" w:type="dxa"/>
+              <w:right w:w="100.0" w:type="dxa"/>
+            </w:tcMar>
+            <w:vAlign w:val="top"/>
+          </w:tcPr>
+          <w:p>
+            <w:pPr>
+              <w:spacing w:after="0" w:line="259" w:lineRule="auto"/>
+              <w:ind w:left="0" w:firstLine="0"/>
+              <w:contextualSpacing w:val="0"/>
+              <w:jc w:val="left"/>
+              <w:rPr>
+                <w:rFonts w:ascii="Times New Roman" w:cs="Times New Roman" w:eastAsia="Times New Roman" w:hAnsi="Times New Roman"/>
+                <w:sz w:val="24"/>
+                <w:szCs w:val="24"/>
+              </w:rPr>
+            </w:pPr>
+            <w:r>
+              <w:rPr>
+                <w:rFonts w:ascii="Times New Roman" w:cs="Times New Roman" w:eastAsia="Times New Roman" w:hAnsi="Times New Roman"/>
+                <w:sz w:val="24"/>
+                <w:szCs w:val="24"/>
+                <w:rtl w:val="0"/>
+              </w:rPr>
+              <w:t xml:space="preserve">Visualizar carrito de compras</w:t>
+            </w:r>
+          </w:p>
+        </w:tc>
+        <w:tc>
+          <w:tcPr>
+            <w:shd w:fill="auto" w:val="clear"/>
+            <w:tcMar>
+              <w:top w:w="100.0" w:type="dxa"/>
+              <w:left w:w="100.0" w:type="dxa"/>
+              <w:bottom w:w="100.0" w:type="dxa"/>
+              <w:right w:w="100.0" w:type="dxa"/>
+            </w:tcMar>
+            <w:vAlign w:val="top"/>
+          </w:tcPr>
+          <w:p>
+            <w:pPr>
+              <w:widowControl w:val="0"/>
+              <w:spacing w:after="0" w:line="240" w:lineRule="auto"/>
+              <w:ind w:left="0" w:firstLine="0"/>
+              <w:contextualSpacing w:val="0"/>
+              <w:jc w:val="left"/>
+              <w:rPr>
+                <w:rFonts w:ascii="Times New Roman" w:cs="Times New Roman" w:eastAsia="Times New Roman" w:hAnsi="Times New Roman"/>
+                <w:sz w:val="24"/>
+                <w:szCs w:val="24"/>
+              </w:rPr>
+            </w:pPr>
+            <w:r>
+              <w:rPr>
+                <w:rFonts w:ascii="Times New Roman" w:cs="Times New Roman" w:eastAsia="Times New Roman" w:hAnsi="Times New Roman"/>
+                <w:sz w:val="24"/>
+                <w:szCs w:val="24"/>
+                <w:rtl w:val="0"/>
+              </w:rPr>
+              <w:t xml:space="preserve">Aplicación Web/Módulo de carro de compra</w:t>
+            </w:r>
+          </w:p>
+        </w:tc>
+      </w:tr>
+      <w:tr>
+        <w:tc>
+          <w:tcPr>
+            <w:shd w:fill="auto" w:val="clear"/>
+            <w:tcMar>
+              <w:top w:w="100.0" w:type="dxa"/>
+              <w:left w:w="100.0" w:type="dxa"/>
+              <w:bottom w:w="100.0" w:type="dxa"/>
+              <w:right w:w="100.0" w:type="dxa"/>
+            </w:tcMar>
+            <w:vAlign w:val="top"/>
+          </w:tcPr>
+          <w:p>
+            <w:pPr>
+              <w:spacing w:after="0" w:line="259" w:lineRule="auto"/>
+              <w:ind w:left="0" w:firstLine="0"/>
+              <w:contextualSpacing w:val="0"/>
+              <w:jc w:val="left"/>
+              <w:rPr>
+                <w:rFonts w:ascii="Times New Roman" w:cs="Times New Roman" w:eastAsia="Times New Roman" w:hAnsi="Times New Roman"/>
+                <w:sz w:val="24"/>
+                <w:szCs w:val="24"/>
+              </w:rPr>
+            </w:pPr>
+            <w:r>
+              <w:rPr>
+                <w:rFonts w:ascii="Times New Roman" w:cs="Times New Roman" w:eastAsia="Times New Roman" w:hAnsi="Times New Roman"/>
+                <w:sz w:val="24"/>
+                <w:szCs w:val="24"/>
+                <w:rtl w:val="0"/>
+              </w:rPr>
+              <w:t xml:space="preserve">Realizar compra</w:t>
+            </w:r>
+          </w:p>
+        </w:tc>
+        <w:tc>
+          <w:tcPr>
+            <w:shd w:fill="auto" w:val="clear"/>
+            <w:tcMar>
+              <w:top w:w="100.0" w:type="dxa"/>
+              <w:left w:w="100.0" w:type="dxa"/>
+              <w:bottom w:w="100.0" w:type="dxa"/>
+              <w:right w:w="100.0" w:type="dxa"/>
+            </w:tcMar>
+            <w:vAlign w:val="top"/>
+          </w:tcPr>
+          <w:p>
+            <w:pPr>
+              <w:keepNext w:val="0"/>
+              <w:keepLines w:val="0"/>
+              <w:widowControl w:val="0"/>
+              <w:pBdr>
+                <w:top w:space="0" w:sz="0" w:val="nil"/>
+                <w:left w:space="0" w:sz="0" w:val="nil"/>
+                <w:bottom w:space="0" w:sz="0" w:val="nil"/>
+                <w:right w:space="0" w:sz="0" w:val="nil"/>
+                <w:between w:space="0" w:sz="0" w:val="nil"/>
+              </w:pBdr>
+              <w:shd w:fill="auto" w:val="clear"/>
+              <w:spacing w:after="0" w:before="0" w:line="240" w:lineRule="auto"/>
+              <w:ind w:left="0" w:right="0" w:firstLine="0"/>
+              <w:contextualSpacing w:val="0"/>
+              <w:jc w:val="left"/>
+              <w:rPr>
+                <w:rFonts w:ascii="Times New Roman" w:cs="Times New Roman" w:eastAsia="Times New Roman" w:hAnsi="Times New Roman"/>
+                <w:sz w:val="24"/>
+                <w:szCs w:val="24"/>
+              </w:rPr>
+            </w:pPr>
+            <w:r>
+              <w:rPr>
+                <w:rFonts w:ascii="Times New Roman" w:cs="Times New Roman" w:eastAsia="Times New Roman" w:hAnsi="Times New Roman"/>
+                <w:sz w:val="24"/>
+                <w:szCs w:val="24"/>
+                <w:rtl w:val="0"/>
+              </w:rPr>
+              <w:t xml:space="preserve">Aplicación Web/Módulo de pago</w:t>
+            </w:r>
+          </w:p>
+          <w:p>
+            <w:pPr>
+              <w:widowControl w:val="0"/>
+              <w:spacing w:after="0" w:line="240" w:lineRule="auto"/>
+              <w:ind w:left="0" w:firstLine="0"/>
+              <w:contextualSpacing w:val="0"/>
+              <w:jc w:val="left"/>
+              <w:rPr>
+                <w:rFonts w:ascii="Times New Roman" w:cs="Times New Roman" w:eastAsia="Times New Roman" w:hAnsi="Times New Roman"/>
+                <w:sz w:val="24"/>
+                <w:szCs w:val="24"/>
+              </w:rPr>
+            </w:pPr>
+            <w:r>
+              <w:rPr>
+                <w:rFonts w:ascii="Times New Roman" w:cs="Times New Roman" w:eastAsia="Times New Roman" w:hAnsi="Times New Roman"/>
+                <w:sz w:val="24"/>
+                <w:szCs w:val="24"/>
+                <w:rtl w:val="0"/>
+              </w:rPr>
+              <w:t xml:space="preserve">Aplicación Web/Módulo de Paypal</w:t>
+            </w:r>
+          </w:p>
+        </w:tc>
+      </w:tr>
+      <w:tr>
+        <w:tc>
+          <w:tcPr>
+            <w:shd w:fill="auto" w:val="clear"/>
+            <w:tcMar>
+              <w:top w:w="100.0" w:type="dxa"/>
+              <w:left w:w="100.0" w:type="dxa"/>
+              <w:bottom w:w="100.0" w:type="dxa"/>
+              <w:right w:w="100.0" w:type="dxa"/>
+            </w:tcMar>
+            <w:vAlign w:val="top"/>
+          </w:tcPr>
+          <w:p>
+            <w:pPr>
+              <w:spacing w:after="0" w:line="259" w:lineRule="auto"/>
+              <w:ind w:left="0" w:firstLine="0"/>
+              <w:contextualSpacing w:val="0"/>
+              <w:jc w:val="left"/>
+              <w:rPr>
+                <w:rFonts w:ascii="Times New Roman" w:cs="Times New Roman" w:eastAsia="Times New Roman" w:hAnsi="Times New Roman"/>
+                <w:sz w:val="24"/>
+                <w:szCs w:val="24"/>
+              </w:rPr>
+            </w:pPr>
+            <w:r>
+              <w:rPr>
+                <w:rFonts w:ascii="Times New Roman" w:cs="Times New Roman" w:eastAsia="Times New Roman" w:hAnsi="Times New Roman"/>
+                <w:sz w:val="24"/>
+                <w:szCs w:val="24"/>
+                <w:rtl w:val="0"/>
+              </w:rPr>
+              <w:t xml:space="preserve">Enviar ticket</w:t>
+            </w:r>
+          </w:p>
+        </w:tc>
+        <w:tc>
+          <w:tcPr>
+            <w:shd w:fill="auto" w:val="clear"/>
+            <w:tcMar>
+              <w:top w:w="100.0" w:type="dxa"/>
+              <w:left w:w="100.0" w:type="dxa"/>
+              <w:bottom w:w="100.0" w:type="dxa"/>
+              <w:right w:w="100.0" w:type="dxa"/>
+            </w:tcMar>
+            <w:vAlign w:val="top"/>
+          </w:tcPr>
+          <w:p>
+            <w:pPr>
+              <w:widowControl w:val="0"/>
+              <w:spacing w:after="0" w:line="240" w:lineRule="auto"/>
+              <w:ind w:left="0" w:firstLine="0"/>
+              <w:contextualSpacing w:val="0"/>
+              <w:jc w:val="left"/>
+              <w:rPr>
+                <w:rFonts w:ascii="Times New Roman" w:cs="Times New Roman" w:eastAsia="Times New Roman" w:hAnsi="Times New Roman"/>
+                <w:sz w:val="24"/>
+                <w:szCs w:val="24"/>
+              </w:rPr>
+            </w:pPr>
+            <w:r>
+              <w:rPr>
+                <w:rFonts w:ascii="Times New Roman" w:cs="Times New Roman" w:eastAsia="Times New Roman" w:hAnsi="Times New Roman"/>
+                <w:sz w:val="24"/>
+                <w:szCs w:val="24"/>
+                <w:rtl w:val="0"/>
+              </w:rPr>
+              <w:t xml:space="preserve">Aplicación Web/Módulo de pago</w:t>
+            </w:r>
+          </w:p>
+          <w:p>
+            <w:pPr>
+              <w:widowControl w:val="0"/>
+              <w:spacing w:after="0" w:line="240" w:lineRule="auto"/>
+              <w:ind w:left="0" w:firstLine="0"/>
+              <w:contextualSpacing w:val="0"/>
+              <w:jc w:val="left"/>
+              <w:rPr>
+                <w:rFonts w:ascii="Times New Roman" w:cs="Times New Roman" w:eastAsia="Times New Roman" w:hAnsi="Times New Roman"/>
+                <w:sz w:val="24"/>
+                <w:szCs w:val="24"/>
+              </w:rPr>
+            </w:pPr>
+            <w:r>
+              <w:rPr>
+                <w:rFonts w:ascii="Times New Roman" w:cs="Times New Roman" w:eastAsia="Times New Roman" w:hAnsi="Times New Roman"/>
+                <w:sz w:val="24"/>
+                <w:szCs w:val="24"/>
+                <w:rtl w:val="0"/>
+              </w:rPr>
+              <w:t xml:space="preserve">Aplicación Web/Módulo de Paypal</w:t>
+            </w:r>
+          </w:p>
+        </w:tc>
+      </w:tr>
+      <w:tr>
+        <w:tc>
+          <w:tcPr>
+            <w:shd w:fill="auto" w:val="clear"/>
+            <w:tcMar>
+              <w:top w:w="100.0" w:type="dxa"/>
+              <w:left w:w="100.0" w:type="dxa"/>
+              <w:bottom w:w="100.0" w:type="dxa"/>
+              <w:right w:w="100.0" w:type="dxa"/>
+            </w:tcMar>
+            <w:vAlign w:val="top"/>
+          </w:tcPr>
+          <w:p>
+            <w:pPr>
+              <w:spacing w:after="0" w:line="259" w:lineRule="auto"/>
+              <w:ind w:left="0" w:firstLine="0"/>
+              <w:contextualSpacing w:val="0"/>
+              <w:jc w:val="left"/>
+              <w:rPr>
+                <w:rFonts w:ascii="Times New Roman" w:cs="Times New Roman" w:eastAsia="Times New Roman" w:hAnsi="Times New Roman"/>
+                <w:sz w:val="24"/>
+                <w:szCs w:val="24"/>
+              </w:rPr>
+            </w:pPr>
+            <w:r>
+              <w:rPr>
+                <w:rFonts w:ascii="Times New Roman" w:cs="Times New Roman" w:eastAsia="Times New Roman" w:hAnsi="Times New Roman"/>
+                <w:sz w:val="24"/>
+                <w:szCs w:val="24"/>
+                <w:rtl w:val="0"/>
+              </w:rPr>
+              <w:t xml:space="preserve">Iniciar sesión</w:t>
+            </w:r>
+          </w:p>
+        </w:tc>
+        <w:tc>
+          <w:tcPr>
+            <w:shd w:fill="auto" w:val="clear"/>
+            <w:tcMar>
+              <w:top w:w="100.0" w:type="dxa"/>
+              <w:left w:w="100.0" w:type="dxa"/>
+              <w:bottom w:w="100.0" w:type="dxa"/>
+              <w:right w:w="100.0" w:type="dxa"/>
+            </w:tcMar>
+            <w:vAlign w:val="top"/>
+          </w:tcPr>
+          <w:p>
+            <w:pPr>
+              <w:widowControl w:val="0"/>
+              <w:spacing w:after="0" w:line="240" w:lineRule="auto"/>
+              <w:ind w:left="0" w:firstLine="0"/>
+              <w:contextualSpacing w:val="0"/>
+              <w:jc w:val="left"/>
+              <w:rPr>
+                <w:rFonts w:ascii="Times New Roman" w:cs="Times New Roman" w:eastAsia="Times New Roman" w:hAnsi="Times New Roman"/>
+                <w:sz w:val="24"/>
+                <w:szCs w:val="24"/>
+              </w:rPr>
+            </w:pPr>
+            <w:r>
+              <w:rPr>
+                <w:rFonts w:ascii="Times New Roman" w:cs="Times New Roman" w:eastAsia="Times New Roman" w:hAnsi="Times New Roman"/>
+                <w:sz w:val="24"/>
+                <w:szCs w:val="24"/>
+                <w:rtl w:val="0"/>
+              </w:rPr>
+              <w:t xml:space="preserve">Aplicación Web/Módulo de Inicio de sesión</w:t>
+            </w:r>
+          </w:p>
+        </w:tc>
+      </w:tr>
+      <w:tr>
+        <w:tc>
+          <w:tcPr>
+            <w:shd w:fill="auto" w:val="clear"/>
+            <w:tcMar>
+              <w:top w:w="100.0" w:type="dxa"/>
+              <w:left w:w="100.0" w:type="dxa"/>
+              <w:bottom w:w="100.0" w:type="dxa"/>
+              <w:right w:w="100.0" w:type="dxa"/>
+            </w:tcMar>
+            <w:vAlign w:val="top"/>
+          </w:tcPr>
+          <w:p>
+            <w:pPr>
+              <w:spacing w:after="0" w:line="259" w:lineRule="auto"/>
+              <w:ind w:left="0" w:firstLine="0"/>
+              <w:contextualSpacing w:val="0"/>
+              <w:jc w:val="left"/>
+              <w:rPr>
+                <w:rFonts w:ascii="Times New Roman" w:cs="Times New Roman" w:eastAsia="Times New Roman" w:hAnsi="Times New Roman"/>
+                <w:sz w:val="24"/>
+                <w:szCs w:val="24"/>
+              </w:rPr>
+            </w:pPr>
+            <w:r>
+              <w:rPr>
+                <w:rFonts w:ascii="Times New Roman" w:cs="Times New Roman" w:eastAsia="Times New Roman" w:hAnsi="Times New Roman"/>
+                <w:sz w:val="24"/>
+                <w:szCs w:val="24"/>
+                <w:rtl w:val="0"/>
+              </w:rPr>
+              <w:t xml:space="preserve">Verificar inicio de sesión</w:t>
+            </w:r>
+          </w:p>
+        </w:tc>
+        <w:tc>
+          <w:tcPr>
+            <w:shd w:fill="auto" w:val="clear"/>
+            <w:tcMar>
+              <w:top w:w="100.0" w:type="dxa"/>
+              <w:left w:w="100.0" w:type="dxa"/>
+              <w:bottom w:w="100.0" w:type="dxa"/>
+              <w:right w:w="100.0" w:type="dxa"/>
+            </w:tcMar>
+            <w:vAlign w:val="top"/>
+          </w:tcPr>
+          <w:p>
+            <w:pPr>
+              <w:widowControl w:val="0"/>
+              <w:spacing w:after="0" w:line="240" w:lineRule="auto"/>
+              <w:ind w:left="0" w:firstLine="0"/>
+              <w:contextualSpacing w:val="0"/>
+              <w:jc w:val="left"/>
+              <w:rPr>
+                <w:rFonts w:ascii="Times New Roman" w:cs="Times New Roman" w:eastAsia="Times New Roman" w:hAnsi="Times New Roman"/>
+                <w:sz w:val="24"/>
+                <w:szCs w:val="24"/>
+              </w:rPr>
+            </w:pPr>
+            <w:r>
+              <w:rPr>
+                <w:rFonts w:ascii="Times New Roman" w:cs="Times New Roman" w:eastAsia="Times New Roman" w:hAnsi="Times New Roman"/>
+                <w:sz w:val="24"/>
+                <w:szCs w:val="24"/>
+                <w:rtl w:val="0"/>
+              </w:rPr>
+              <w:t xml:space="preserve">Aplicación Web/Módulo de Inicio de sesión</w:t>
+            </w:r>
+          </w:p>
+        </w:tc>
+      </w:tr>
+      <w:tr>
+        <w:tc>
+          <w:tcPr>
+            <w:shd w:fill="auto" w:val="clear"/>
+            <w:tcMar>
+              <w:top w:w="100.0" w:type="dxa"/>
+              <w:left w:w="100.0" w:type="dxa"/>
+              <w:bottom w:w="100.0" w:type="dxa"/>
+              <w:right w:w="100.0" w:type="dxa"/>
+            </w:tcMar>
+            <w:vAlign w:val="top"/>
+          </w:tcPr>
+          <w:p>
+            <w:pPr>
+              <w:spacing w:after="0" w:line="259" w:lineRule="auto"/>
+              <w:ind w:left="0" w:firstLine="0"/>
+              <w:contextualSpacing w:val="0"/>
+              <w:jc w:val="left"/>
+              <w:rPr>
+                <w:rFonts w:ascii="Times New Roman" w:cs="Times New Roman" w:eastAsia="Times New Roman" w:hAnsi="Times New Roman"/>
+                <w:sz w:val="24"/>
+                <w:szCs w:val="24"/>
+              </w:rPr>
+            </w:pPr>
+            <w:r>
+              <w:rPr>
+                <w:rFonts w:ascii="Times New Roman" w:cs="Times New Roman" w:eastAsia="Times New Roman" w:hAnsi="Times New Roman"/>
+                <w:sz w:val="24"/>
+                <w:szCs w:val="24"/>
+                <w:rtl w:val="0"/>
+              </w:rPr>
+              <w:t xml:space="preserve">Verificar permisos de usuario</w:t>
+            </w:r>
+          </w:p>
+        </w:tc>
+        <w:tc>
+          <w:tcPr>
+            <w:shd w:fill="auto" w:val="clear"/>
+            <w:tcMar>
+              <w:top w:w="100.0" w:type="dxa"/>
+              <w:left w:w="100.0" w:type="dxa"/>
+              <w:bottom w:w="100.0" w:type="dxa"/>
+              <w:right w:w="100.0" w:type="dxa"/>
+            </w:tcMar>
+            <w:vAlign w:val="top"/>
+          </w:tcPr>
+          <w:p>
+            <w:pPr>
+              <w:widowControl w:val="0"/>
+              <w:spacing w:after="0" w:line="240" w:lineRule="auto"/>
+              <w:ind w:left="0" w:firstLine="0"/>
+              <w:contextualSpacing w:val="0"/>
+              <w:jc w:val="left"/>
+              <w:rPr>
+                <w:rFonts w:ascii="Times New Roman" w:cs="Times New Roman" w:eastAsia="Times New Roman" w:hAnsi="Times New Roman"/>
+                <w:sz w:val="24"/>
+                <w:szCs w:val="24"/>
+              </w:rPr>
+            </w:pPr>
+            <w:r>
+              <w:rPr>
+                <w:rFonts w:ascii="Times New Roman" w:cs="Times New Roman" w:eastAsia="Times New Roman" w:hAnsi="Times New Roman"/>
+                <w:sz w:val="24"/>
+                <w:szCs w:val="24"/>
+                <w:rtl w:val="0"/>
+              </w:rPr>
+              <w:t xml:space="preserve">Aplicación Web/Módulo de Inicio de sesión</w:t>
+            </w:r>
+          </w:p>
+          <w:p>
+            <w:pPr>
+              <w:widowControl w:val="0"/>
+              <w:spacing w:after="0" w:line="240" w:lineRule="auto"/>
+              <w:ind w:left="0" w:firstLine="0"/>
+              <w:contextualSpacing w:val="0"/>
+              <w:jc w:val="left"/>
+              <w:rPr>
+                <w:rFonts w:ascii="Times New Roman" w:cs="Times New Roman" w:eastAsia="Times New Roman" w:hAnsi="Times New Roman"/>
+                <w:sz w:val="24"/>
+                <w:szCs w:val="24"/>
+              </w:rPr>
+            </w:pPr>
+            <w:r>
+              <w:rPr>
+                <w:rFonts w:ascii="Times New Roman" w:cs="Times New Roman" w:eastAsia="Times New Roman" w:hAnsi="Times New Roman"/>
+                <w:sz w:val="24"/>
+                <w:szCs w:val="24"/>
+                <w:rtl w:val="0"/>
+              </w:rPr>
+              <w:t xml:space="preserve">Aplicación Web/Módulo de registro de Usuarios</w:t>
+            </w:r>
+          </w:p>
+        </w:tc>
+      </w:tr>
+    </w:tbl>
+    <w:p>
+      <w:pPr>
+        <w:pStyle w:val="Heading2"/>
+        <w:spacing w:after="274" w:lineRule="auto"/>
+        <w:ind w:left="0" w:firstLine="0"/>
+        <w:contextualSpacing w:val="0"/>
+        <w:rPr>
+          <w:rFonts w:ascii="Times New Roman" w:cs="Times New Roman" w:eastAsia="Times New Roman" w:hAnsi="Times New Roman"/>
+          <w:sz w:val="40"/>
+          <w:szCs w:val="40"/>
+        </w:rPr>
+      </w:pPr>
+      <w:r>
+        <w:rPr>
+          <w:rFonts w:ascii="Times New Roman" w:cs="Times New Roman" w:eastAsia="Times New Roman" w:hAnsi="Times New Roman"/>
+          <w:sz w:val="40"/>
+          <w:szCs w:val="40"/>
+          <w:rtl w:val="0"/>
+        </w:rPr>
+        <w:t xml:space="preserve">4.4    Requisitos no funcionales</w:t>
       </w:r>
       <w:r>
         <w:rPr>
@@ -12350,7 +14006,7 @@
           <w:szCs w:val="36"/>
           <w:rtl w:val="0"/>
         </w:rPr>
-        <w:t xml:space="preserve">    4.3.1 Seguridad</w:t>
+        <w:t xml:space="preserve">    4.4.1 Seguridad</w:t>
       </w:r>
       <w:r>
         <w:rPr>
@@ -12571,8 +14227,8 @@
           <w:rFonts w:ascii="Times New Roman" w:cs="Times New Roman" w:eastAsia="Times New Roman" w:hAnsi="Times New Roman"/>
         </w:rPr>
       </w:pPr>
-      <w:bookmarkStart w:colFirst="0" w:colLast="0" w:name="_gjdgxs" w:id="37"/>
-      <w:bookmarkEnd w:id="37"/>
+      <w:bookmarkStart w:colFirst="0" w:colLast="0" w:name="_gjdgxs" w:id="38"/>
+      <w:bookmarkEnd w:id="38"/>
       <w:r>
         <w:rPr>
           <w:rFonts w:ascii="Times New Roman" w:cs="Times New Roman" w:eastAsia="Times New Roman" w:hAnsi="Times New Roman"/>
@@ -12767,35 +14423,15 @@
     <w:rPrDefault>
       <w:rPr>
         <w:rFonts w:ascii="Arial" w:cs="Arial" w:eastAsia="Arial" w:hAnsi="Arial"/>
-        <w:b w:val="0"/>
-        <w:i w:val="0"/>
-        <w:smallCaps w:val="0"/>
-        <w:strike w:val="0"/>
-        <w:color w:val="000000"/>
         <w:sz w:val="22"/>
         <w:szCs w:val="22"/>
-        <w:u w:val="none"/>
-        <w:shd w:fill="auto" w:val="clear"/>
-        <w:vertAlign w:val="baseline"/>
         <w:lang w:val="es-MX"/>
       </w:rPr>
     </w:rPrDefault>
     <w:pPrDefault>
       <w:pPr>
-        <w:keepNext w:val="0"/>
-        <w:keepLines w:val="0"/>
-        <w:widowControl w:val="1"/>
-        <w:pBdr>
-          <w:top w:space="0" w:sz="0" w:val="nil"/>
-          <w:left w:space="0" w:sz="0" w:val="nil"/>
-          <w:bottom w:space="0" w:sz="0" w:val="nil"/>
-          <w:right w:space="0" w:sz="0" w:val="nil"/>
-          <w:between w:space="0" w:sz="0" w:val="nil"/>
-        </w:pBdr>
-        <w:shd w:fill="auto" w:val="clear"/>
-        <w:spacing w:after="11" w:before="0" w:line="275" w:lineRule="auto"/>
-        <w:ind w:left="369" w:right="0" w:hanging="10"/>
-        <w:contextualSpacing w:val="0"/>
+        <w:spacing w:after="11" w:line="275" w:lineRule="auto"/>
+        <w:ind w:left="369" w:hanging="10"/>
         <w:jc w:val="both"/>
       </w:pPr>
     </w:pPrDefault>
@@ -13344,6 +14980,19 @@
       </w:tblCellMar>
     </w:tblPr>
   </w:style>
+  <w:style w:type="table" w:styleId="Table22">
+    <w:basedOn w:val="TableNormal"/>
+    <w:tblPr>
+      <w:tblStyleRowBandSize w:val="1"/>
+      <w:tblStyleColBandSize w:val="1"/>
+      <w:tblCellMar>
+        <w:top w:w="100.0" w:type="dxa"/>
+        <w:left w:w="100.0" w:type="dxa"/>
+        <w:bottom w:w="100.0" w:type="dxa"/>
+        <w:right w:w="100.0" w:type="dxa"/>
+      </w:tblCellMar>
+    </w:tblPr>
+  </w:style>
 </w:styles>
 </file>
 

</xml_diff>